<commit_message>
Started community control but have a bug opening word document.
</commit_message>
<xml_diff>
--- a/Saved/1234_Judgment Entry.docx
+++ b/Saved/1234_Judgment Entry.docx
@@ -36,46 +36,6 @@
           <w:tab w:val="left" w:pos="4320"/>
           <w:tab w:val="left" w:pos="4680"/>
         </w:tabs>
-        <w:jc w:val="left"/>
-        <w:rPr>
-          <w:rFonts w:ascii="Palatino Linotype" w:hAnsi="Palatino Linotype"/>
-        </w:rPr>
-      </w:pPr>
-    </w:p>
-    <w:p>
-      <w:pPr>
-        <w:tabs>
-          <w:tab w:val="left" w:pos="-1080"/>
-          <w:tab w:val="left" w:pos="-720"/>
-          <w:tab w:val="left" w:pos="0"/>
-          <w:tab w:val="left" w:pos="720"/>
-          <w:tab w:val="left" w:pos="1440"/>
-          <w:tab w:val="left" w:pos="2160"/>
-          <w:tab w:val="left" w:pos="2880"/>
-          <w:tab w:val="left" w:pos="3600"/>
-          <w:tab w:val="left" w:pos="4320"/>
-          <w:tab w:val="left" w:pos="4680"/>
-        </w:tabs>
-        <w:jc w:val="left"/>
-        <w:rPr>
-          <w:rFonts w:ascii="Palatino Linotype" w:hAnsi="Palatino Linotype"/>
-        </w:rPr>
-      </w:pPr>
-    </w:p>
-    <w:p>
-      <w:pPr>
-        <w:tabs>
-          <w:tab w:val="left" w:pos="-1080"/>
-          <w:tab w:val="left" w:pos="-720"/>
-          <w:tab w:val="left" w:pos="0"/>
-          <w:tab w:val="left" w:pos="720"/>
-          <w:tab w:val="left" w:pos="1440"/>
-          <w:tab w:val="left" w:pos="2160"/>
-          <w:tab w:val="left" w:pos="2880"/>
-          <w:tab w:val="left" w:pos="3600"/>
-          <w:tab w:val="left" w:pos="4320"/>
-          <w:tab w:val="left" w:pos="4680"/>
-        </w:tabs>
         <w:ind w:left="4680" w:hanging="4680"/>
         <w:jc w:val="left"/>
         <w:rPr>
@@ -317,7 +277,7 @@
         <w:rPr>
           <w:rFonts w:ascii="Palatino Linotype" w:hAnsi="Palatino Linotype"/>
         </w:rPr>
-        <w:t xml:space="preserve">Test</w:t>
+        <w:t xml:space="preserve">test</w:t>
       </w:r>
       <w:r>
         <w:rPr>
@@ -457,26 +417,6 @@
     </w:p>
     <w:p>
       <w:pPr>
-        <w:tabs>
-          <w:tab w:val="left" w:pos="-1080"/>
-          <w:tab w:val="left" w:pos="-720"/>
-          <w:tab w:val="left" w:pos="0"/>
-          <w:tab w:val="left" w:pos="720"/>
-          <w:tab w:val="left" w:pos="1440"/>
-          <w:tab w:val="left" w:pos="2160"/>
-          <w:tab w:val="left" w:pos="2880"/>
-          <w:tab w:val="left" w:pos="3600"/>
-          <w:tab w:val="left" w:pos="4320"/>
-          <w:tab w:val="left" w:pos="4680"/>
-        </w:tabs>
-        <w:jc w:val="left"/>
-        <w:rPr>
-          <w:rFonts w:ascii="Palatino Linotype" w:hAnsi="Palatino Linotype"/>
-        </w:rPr>
-      </w:pPr>
-    </w:p>
-    <w:p>
-      <w:pPr>
         <w:jc w:val="left"/>
         <w:rPr>
           <w:rFonts w:ascii="Palatino Linotype" w:hAnsi="Palatino Linotype"/>
@@ -524,14 +464,6 @@
           <w:rFonts w:ascii="Palatino Linotype" w:hAnsi="Palatino Linotype"/>
         </w:rPr>
       </w:pPr>
-    </w:p>
-    <w:p>
-      <w:pPr>
-        <w:jc w:val="left"/>
-        <w:rPr>
-          <w:rFonts w:ascii="Palatino Linotype" w:hAnsi="Palatino Linotype"/>
-        </w:rPr>
-      </w:pPr>
       <w:r>
         <w:rPr>
           <w:rFonts w:ascii="Palatino Linotype" w:hAnsi="Palatino Linotype"/>
@@ -552,58 +484,15 @@
           <w:rFonts w:ascii="Palatino Linotype" w:hAnsi="Palatino Linotype"/>
           <w:b/>
         </w:rPr>
-        <w:t>OVI Details</w:t>
-      </w:r>
-    </w:p>
-    <w:p>
-      <w:pPr>
-        <w:jc w:val="left"/>
-        <w:rPr>
-          <w:rFonts w:ascii="Palatino Linotype" w:hAnsi="Palatino Linotype"/>
-        </w:rPr>
-      </w:pPr>
-    </w:p>
-    <w:p>
-      <w:pPr>
-        <w:jc w:val="left"/>
-        <w:rPr>
-          <w:rFonts w:ascii="Palatino Linotype" w:hAnsi="Palatino Linotype"/>
-        </w:rPr>
-      </w:pPr>
-      <w:r>
-        <w:rPr>
-          <w:rFonts w:ascii="Palatino Linotype" w:hAnsi="Palatino Linotype"/>
-        </w:rPr>
-        <w:t xml:space="preserve">The defendant has 2nd within the past 10 years. </w:t>
-      </w:r>
-    </w:p>
-    <w:p>
-      <w:pPr>
-        <w:jc w:val="left"/>
-        <w:rPr>
-          <w:rFonts w:ascii="Palatino Linotype" w:hAnsi="Palatino Linotype"/>
-        </w:rPr>
-      </w:pPr>
-    </w:p>
-    <w:p>
-      <w:pPr>
-        <w:jc w:val="left"/>
-        <w:rPr>
-          <w:rFonts w:ascii="Palatino Linotype" w:hAnsi="Palatino Linotype"/>
-        </w:rPr>
-      </w:pPr>
-      <w:r>
-        <w:rPr>
-          <w:rFonts w:ascii="Palatino Linotype" w:hAnsi="Palatino Linotype"/>
-        </w:rPr>
-        <w:t xml:space="preserve"/>
-      </w:r>
-    </w:p>
-    <w:p>
-      <w:pPr>
-        <w:jc w:val="left"/>
-        <w:rPr>
-          <w:rFonts w:ascii="Palatino Linotype" w:hAnsi="Palatino Linotype"/>
+        <w:t>Sentencing</w:t>
+      </w:r>
+    </w:p>
+    <w:p>
+      <w:pPr>
+        <w:jc w:val="left"/>
+        <w:rPr>
+          <w:rFonts w:ascii="Palatino Linotype" w:hAnsi="Palatino Linotype"/>
+          <w:b/>
         </w:rPr>
       </w:pPr>
     </w:p>
@@ -777,6 +666,7 @@
                 <w:b/>
                 <w:bCs/>
               </w:rPr>
+              <w:lastRenderedPageBreak/>
               <w:t>Finding</w:t>
             </w:r>
           </w:p>
@@ -813,7 +703,6 @@
                 <w:b/>
                 <w:bCs/>
               </w:rPr>
-              <w:lastRenderedPageBreak/>
               <w:t>Fine Amount</w:t>
             </w:r>
           </w:p>
@@ -996,6 +885,106 @@
           <w:tab w:val="left" w:pos="4320"/>
           <w:tab w:val="left" w:pos="4680"/>
         </w:tabs>
+        <w:jc w:val="left"/>
+        <w:rPr>
+          <w:rFonts w:ascii="Palatino Linotype" w:hAnsi="Palatino Linotype"/>
+        </w:rPr>
+      </w:pPr>
+    </w:p>
+    <w:p>
+      <w:pPr>
+        <w:jc w:val="left"/>
+        <w:rPr>
+          <w:rFonts w:ascii="Palatino Linotype" w:hAnsi="Palatino Linotype"/>
+        </w:rPr>
+      </w:pPr>
+      <w:r>
+        <w:rPr>
+          <w:rFonts w:ascii="Palatino Linotype" w:hAnsi="Palatino Linotype"/>
+        </w:rPr>
+        <w:t xml:space="preserve">Defendant claimed the ability to pay in 0 days. </w:t>
+      </w:r>
+      <w:r>
+        <w:rPr>
+          <w:rFonts w:ascii="Palatino Linotype" w:hAnsi="Palatino Linotype"/>
+        </w:rPr>
+        <w:t xml:space="preserve">All pretrial jail days served by defendant not credited to jail sentence shall be applied to fines at $50/day. </w:t>
+      </w:r>
+      <w:r>
+        <w:rPr>
+          <w:rFonts w:ascii="Palatino Linotype" w:hAnsi="Palatino Linotype"/>
+        </w:rPr>
+        <w:t xml:space="preserve">Community service in lieu of fines and costs is approved. </w:t>
+      </w:r>
+    </w:p>
+    <w:p>
+      <w:pPr>
+        <w:tabs>
+          <w:tab w:val="left" w:pos="-1080"/>
+          <w:tab w:val="left" w:pos="-720"/>
+          <w:tab w:val="left" w:pos="0"/>
+          <w:tab w:val="left" w:pos="720"/>
+          <w:tab w:val="left" w:pos="1440"/>
+          <w:tab w:val="left" w:pos="2160"/>
+          <w:tab w:val="left" w:pos="2880"/>
+          <w:tab w:val="left" w:pos="3600"/>
+          <w:tab w:val="left" w:pos="4320"/>
+          <w:tab w:val="left" w:pos="4680"/>
+        </w:tabs>
+        <w:jc w:val="left"/>
+        <w:rPr>
+          <w:rFonts w:ascii="Palatino Linotype" w:hAnsi="Palatino Linotype"/>
+        </w:rPr>
+      </w:pPr>
+    </w:p>
+    <w:p>
+      <w:pPr>
+        <w:tabs>
+          <w:tab w:val="left" w:pos="-1080"/>
+          <w:tab w:val="left" w:pos="-720"/>
+          <w:tab w:val="left" w:pos="0"/>
+          <w:tab w:val="left" w:pos="720"/>
+          <w:tab w:val="left" w:pos="1440"/>
+          <w:tab w:val="left" w:pos="2160"/>
+          <w:tab w:val="left" w:pos="2880"/>
+          <w:tab w:val="left" w:pos="3600"/>
+          <w:tab w:val="left" w:pos="4320"/>
+          <w:tab w:val="left" w:pos="4680"/>
+        </w:tabs>
+        <w:jc w:val="left"/>
+        <w:rPr>
+          <w:rFonts w:ascii="Palatino Linotype" w:hAnsi="Palatino Linotype"/>
+        </w:rPr>
+      </w:pPr>
+      <w:r>
+        <w:rPr>
+          <w:rFonts w:ascii="Palatino Linotype" w:hAnsi="Palatino Linotype"/>
+        </w:rPr>
+        <w:t xml:space="preserve"/>
+      </w:r>
+      <w:bookmarkStart w:id="0" w:name="_GoBack"/>
+      <w:bookmarkEnd w:id="0"/>
+      <w:r>
+        <w:rPr>
+          <w:rFonts w:ascii="Palatino Linotype" w:hAnsi="Palatino Linotype"/>
+        </w:rPr>
+        <w:t xml:space="preserve"> </w:t>
+      </w:r>
+    </w:p>
+    <w:p>
+      <w:pPr>
+        <w:tabs>
+          <w:tab w:val="left" w:pos="-1080"/>
+          <w:tab w:val="left" w:pos="-720"/>
+          <w:tab w:val="left" w:pos="0"/>
+          <w:tab w:val="left" w:pos="720"/>
+          <w:tab w:val="left" w:pos="1440"/>
+          <w:tab w:val="left" w:pos="2160"/>
+          <w:tab w:val="left" w:pos="2880"/>
+          <w:tab w:val="left" w:pos="3600"/>
+          <w:tab w:val="left" w:pos="4320"/>
+          <w:tab w:val="left" w:pos="4680"/>
+        </w:tabs>
         <w:ind w:left="4680" w:hanging="4680"/>
         <w:jc w:val="left"/>
         <w:rPr>
@@ -1023,12 +1012,6 @@
           <w:rFonts w:ascii="Palatino Linotype" w:hAnsi="Palatino Linotype"/>
         </w:rPr>
       </w:pPr>
-      <w:r>
-        <w:rPr>
-          <w:rFonts w:ascii="Palatino Linotype" w:hAnsi="Palatino Linotype"/>
-        </w:rPr>
-        <w:t xml:space="preserve">Defendant claimed the ability to pay in . </w:t>
-      </w:r>
     </w:p>
     <w:p>
       <w:pPr>
@@ -1050,69 +1033,6 @@
           <w:rFonts w:ascii="Palatino Linotype" w:hAnsi="Palatino Linotype"/>
         </w:rPr>
       </w:pPr>
-    </w:p>
-    <w:p>
-      <w:pPr>
-        <w:tabs>
-          <w:tab w:val="left" w:pos="-1080"/>
-          <w:tab w:val="left" w:pos="-720"/>
-          <w:tab w:val="left" w:pos="0"/>
-          <w:tab w:val="left" w:pos="720"/>
-          <w:tab w:val="left" w:pos="1440"/>
-          <w:tab w:val="left" w:pos="2160"/>
-          <w:tab w:val="left" w:pos="2880"/>
-          <w:tab w:val="left" w:pos="3600"/>
-          <w:tab w:val="left" w:pos="4320"/>
-          <w:tab w:val="left" w:pos="4680"/>
-        </w:tabs>
-        <w:ind w:left="4680" w:hanging="4680"/>
-        <w:jc w:val="left"/>
-        <w:rPr>
-          <w:rFonts w:ascii="Palatino Linotype" w:hAnsi="Palatino Linotype"/>
-        </w:rPr>
-      </w:pPr>
-    </w:p>
-    <w:p>
-      <w:pPr>
-        <w:tabs>
-          <w:tab w:val="left" w:pos="-1080"/>
-          <w:tab w:val="left" w:pos="-720"/>
-          <w:tab w:val="left" w:pos="0"/>
-          <w:tab w:val="left" w:pos="720"/>
-          <w:tab w:val="left" w:pos="1440"/>
-          <w:tab w:val="left" w:pos="2160"/>
-          <w:tab w:val="left" w:pos="2880"/>
-          <w:tab w:val="left" w:pos="3600"/>
-          <w:tab w:val="left" w:pos="4320"/>
-          <w:tab w:val="left" w:pos="4680"/>
-        </w:tabs>
-        <w:ind w:left="4680" w:hanging="4680"/>
-        <w:jc w:val="left"/>
-        <w:rPr>
-          <w:rFonts w:ascii="Palatino Linotype" w:hAnsi="Palatino Linotype"/>
-        </w:rPr>
-      </w:pPr>
-    </w:p>
-    <w:p>
-      <w:pPr>
-        <w:tabs>
-          <w:tab w:val="left" w:pos="-1080"/>
-          <w:tab w:val="left" w:pos="-720"/>
-          <w:tab w:val="left" w:pos="0"/>
-          <w:tab w:val="left" w:pos="720"/>
-          <w:tab w:val="left" w:pos="1440"/>
-          <w:tab w:val="left" w:pos="2160"/>
-          <w:tab w:val="left" w:pos="2880"/>
-          <w:tab w:val="left" w:pos="3600"/>
-          <w:tab w:val="left" w:pos="4320"/>
-          <w:tab w:val="left" w:pos="4680"/>
-        </w:tabs>
-        <w:ind w:left="4680" w:hanging="4680"/>
-        <w:jc w:val="left"/>
-        <w:rPr>
-          <w:rFonts w:ascii="Palatino Linotype" w:hAnsi="Palatino Linotype"/>
-        </w:rPr>
-      </w:pPr>
       <w:r>
         <w:rPr>
           <w:rFonts w:ascii="Palatino Linotype" w:hAnsi="Palatino Linotype"/>
@@ -1367,7 +1287,7 @@
         <w:rPr>
           <w:rFonts w:ascii="Palatino Linotype" w:hAnsi="Palatino Linotype"/>
         </w:rPr>
-        <w:t xml:space="preserve">Test</w:t>
+        <w:t xml:space="preserve">test</w:t>
       </w:r>
       <w:r>
         <w:rPr>
@@ -1479,8 +1399,12 @@
       </w:pPr>
     </w:p>
     <w:sectPr>
-      <w:headerReference w:type="default" r:id="rId7"/>
-      <w:footerReference w:type="default" r:id="rId8"/>
+      <w:headerReference w:type="even" r:id="rId7"/>
+      <w:headerReference w:type="default" r:id="rId8"/>
+      <w:footerReference w:type="even" r:id="rId9"/>
+      <w:footerReference w:type="default" r:id="rId10"/>
+      <w:headerReference w:type="first" r:id="rId11"/>
+      <w:footerReference w:type="first" r:id="rId12"/>
       <w:pgSz w:w="12240" w:h="15840"/>
       <w:pgMar w:top="1296" w:right="1440" w:bottom="1152" w:left="1440" w:header="864" w:footer="720" w:gutter="0"/>
       <w:cols w:space="720"/>
@@ -1515,11 +1439,34 @@
   <w:p>
     <w:pPr>
       <w:pStyle w:val="Footer"/>
+    </w:pPr>
+  </w:p>
+</w:ftr>
+</file>
+
+<file path=word/footer2.xml><?xml version="1.0" encoding="utf-8"?>
+<w:ftr xmlns:wpc="http://schemas.microsoft.com/office/word/2010/wordprocessingCanvas" xmlns:mc="http://schemas.openxmlformats.org/markup-compatibility/2006" xmlns:o="urn:schemas-microsoft-com:office:office" xmlns:r="http://schemas.openxmlformats.org/officeDocument/2006/relationships" xmlns:m="http://schemas.openxmlformats.org/officeDocument/2006/math" xmlns:v="urn:schemas-microsoft-com:vml" xmlns:wp14="http://schemas.microsoft.com/office/word/2010/wordprocessingDrawing" xmlns:wp="http://schemas.openxmlformats.org/drawingml/2006/wordprocessingDrawing" xmlns:w10="urn:schemas-microsoft-com:office:word" xmlns:w="http://schemas.openxmlformats.org/wordprocessingml/2006/main" xmlns:w14="http://schemas.microsoft.com/office/word/2010/wordml" xmlns:wpg="http://schemas.microsoft.com/office/word/2010/wordprocessingGroup" xmlns:wpi="http://schemas.microsoft.com/office/word/2010/wordprocessingInk" xmlns:wne="http://schemas.microsoft.com/office/word/2006/wordml" xmlns:wps="http://schemas.microsoft.com/office/word/2010/wordprocessingShape" mc:Ignorable="w14 wp14">
+  <w:p>
+    <w:pPr>
+      <w:pStyle w:val="Footer"/>
       <w:jc w:val="right"/>
     </w:pPr>
     <w:r>
-      <w:t>Final Judgment Entry</w:t>
+      <w:t xml:space="preserve">Final Judgment Entry</w:t>
     </w:r>
+    <w:r>
+      <w:t xml:space="preserve"> 1234</w:t>
+    </w:r>
+  </w:p>
+</w:ftr>
+</file>
+
+<file path=word/footer3.xml><?xml version="1.0" encoding="utf-8"?>
+<w:ftr xmlns:wpc="http://schemas.microsoft.com/office/word/2010/wordprocessingCanvas" xmlns:mc="http://schemas.openxmlformats.org/markup-compatibility/2006" xmlns:o="urn:schemas-microsoft-com:office:office" xmlns:r="http://schemas.openxmlformats.org/officeDocument/2006/relationships" xmlns:m="http://schemas.openxmlformats.org/officeDocument/2006/math" xmlns:v="urn:schemas-microsoft-com:vml" xmlns:wp14="http://schemas.microsoft.com/office/word/2010/wordprocessingDrawing" xmlns:wp="http://schemas.openxmlformats.org/drawingml/2006/wordprocessingDrawing" xmlns:w10="urn:schemas-microsoft-com:office:word" xmlns:w="http://schemas.openxmlformats.org/wordprocessingml/2006/main" xmlns:w14="http://schemas.microsoft.com/office/word/2010/wordml" xmlns:wpg="http://schemas.microsoft.com/office/word/2010/wordprocessingGroup" xmlns:wpi="http://schemas.microsoft.com/office/word/2010/wordprocessingInk" xmlns:wne="http://schemas.microsoft.com/office/word/2006/wordml" xmlns:wps="http://schemas.microsoft.com/office/word/2010/wordprocessingShape" mc:Ignorable="w14 wp14">
+  <w:p>
+    <w:pPr>
+      <w:pStyle w:val="Footer"/>
+    </w:pPr>
   </w:p>
 </w:ftr>
 </file>
@@ -1544,6 +1491,16 @@
 </file>
 
 <file path=word/header1.xml><?xml version="1.0" encoding="utf-8"?>
+<w:hdr xmlns:wpc="http://schemas.microsoft.com/office/word/2010/wordprocessingCanvas" xmlns:mc="http://schemas.openxmlformats.org/markup-compatibility/2006" xmlns:o="urn:schemas-microsoft-com:office:office" xmlns:r="http://schemas.openxmlformats.org/officeDocument/2006/relationships" xmlns:m="http://schemas.openxmlformats.org/officeDocument/2006/math" xmlns:v="urn:schemas-microsoft-com:vml" xmlns:wp14="http://schemas.microsoft.com/office/word/2010/wordprocessingDrawing" xmlns:wp="http://schemas.openxmlformats.org/drawingml/2006/wordprocessingDrawing" xmlns:w10="urn:schemas-microsoft-com:office:word" xmlns:w="http://schemas.openxmlformats.org/wordprocessingml/2006/main" xmlns:w14="http://schemas.microsoft.com/office/word/2010/wordml" xmlns:wpg="http://schemas.microsoft.com/office/word/2010/wordprocessingGroup" xmlns:wpi="http://schemas.microsoft.com/office/word/2010/wordprocessingInk" xmlns:wne="http://schemas.microsoft.com/office/word/2006/wordml" xmlns:wps="http://schemas.microsoft.com/office/word/2010/wordprocessingShape" mc:Ignorable="w14 wp14">
+  <w:p>
+    <w:pPr>
+      <w:pStyle w:val="Header"/>
+    </w:pPr>
+  </w:p>
+</w:hdr>
+</file>
+
+<file path=word/header2.xml><?xml version="1.0" encoding="utf-8"?>
 <w:hdr xmlns:wpc="http://schemas.microsoft.com/office/word/2010/wordprocessingCanvas" xmlns:mc="http://schemas.openxmlformats.org/markup-compatibility/2006" xmlns:o="urn:schemas-microsoft-com:office:office" xmlns:r="http://schemas.openxmlformats.org/officeDocument/2006/relationships" xmlns:m="http://schemas.openxmlformats.org/officeDocument/2006/math" xmlns:v="urn:schemas-microsoft-com:vml" xmlns:wp14="http://schemas.microsoft.com/office/word/2010/wordprocessingDrawing" xmlns:wp="http://schemas.openxmlformats.org/drawingml/2006/wordprocessingDrawing" xmlns:w10="urn:schemas-microsoft-com:office:word" xmlns:w="http://schemas.openxmlformats.org/wordprocessingml/2006/main" xmlns:w14="http://schemas.microsoft.com/office/word/2010/wordml" xmlns:wpg="http://schemas.microsoft.com/office/word/2010/wordprocessingGroup" xmlns:wpi="http://schemas.microsoft.com/office/word/2010/wordprocessingInk" xmlns:wne="http://schemas.microsoft.com/office/word/2006/wordml" xmlns:wps="http://schemas.microsoft.com/office/word/2010/wordprocessingShape" mc:Ignorable="w14 wp14">
   <w:p>
     <w:pPr>
@@ -1563,6 +1520,16 @@
       </w:rPr>
       <w:t>IN THE DELAWARE MUNICIPAL COURT</w:t>
     </w:r>
+  </w:p>
+</w:hdr>
+</file>
+
+<file path=word/header3.xml><?xml version="1.0" encoding="utf-8"?>
+<w:hdr xmlns:wpc="http://schemas.microsoft.com/office/word/2010/wordprocessingCanvas" xmlns:mc="http://schemas.openxmlformats.org/markup-compatibility/2006" xmlns:o="urn:schemas-microsoft-com:office:office" xmlns:r="http://schemas.openxmlformats.org/officeDocument/2006/relationships" xmlns:m="http://schemas.openxmlformats.org/officeDocument/2006/math" xmlns:v="urn:schemas-microsoft-com:vml" xmlns:wp14="http://schemas.microsoft.com/office/word/2010/wordprocessingDrawing" xmlns:wp="http://schemas.openxmlformats.org/drawingml/2006/wordprocessingDrawing" xmlns:w10="urn:schemas-microsoft-com:office:word" xmlns:w="http://schemas.openxmlformats.org/wordprocessingml/2006/main" xmlns:w14="http://schemas.microsoft.com/office/word/2010/wordml" xmlns:wpg="http://schemas.microsoft.com/office/word/2010/wordprocessingGroup" xmlns:wpi="http://schemas.microsoft.com/office/word/2010/wordprocessingInk" xmlns:wne="http://schemas.microsoft.com/office/word/2006/wordml" xmlns:wps="http://schemas.microsoft.com/office/word/2010/wordprocessingShape" mc:Ignorable="w14 wp14">
+  <w:p>
+    <w:pPr>
+      <w:pStyle w:val="Header"/>
+    </w:pPr>
   </w:p>
 </w:hdr>
 </file>

</xml_diff>